<commit_message>
Updated Team Feedback doc
</commit_message>
<xml_diff>
--- a/Team9-Feedback.docx
+++ b/Team9-Feedback.docx
@@ -69,6 +69,14 @@
     </w:p>
     <w:sdt>
       <w:sdtPr>
+        <w:rPr>
+          <w:rFonts w:asciiTheme="minorHAnsi" w:eastAsiaTheme="minorHAnsi" w:hAnsiTheme="minorHAnsi" w:cs="Calibri (Body)"/>
+          <w:b w:val="0"/>
+          <w:bCs w:val="0"/>
+          <w:color w:val="auto"/>
+          <w:sz w:val="24"/>
+          <w:szCs w:val="24"/>
+        </w:rPr>
         <w:id w:val="1743601284"/>
         <w:docPartObj>
           <w:docPartGallery w:val="Table of Contents"/>
@@ -77,11 +85,7 @@
       </w:sdtPr>
       <w:sdtEndPr>
         <w:rPr>
-          <w:rFonts w:asciiTheme="minorHAnsi" w:eastAsiaTheme="minorHAnsi" w:hAnsiTheme="minorHAnsi" w:cs="Calibri (Body)"/>
           <w:noProof/>
-          <w:color w:val="auto"/>
-          <w:sz w:val="24"/>
-          <w:szCs w:val="24"/>
         </w:rPr>
       </w:sdtEndPr>
       <w:sdtContent>
@@ -125,7 +129,7 @@
             </w:rPr>
             <w:fldChar w:fldCharType="separate"/>
           </w:r>
-          <w:hyperlink w:anchor="_Toc51169975" w:history="1">
+          <w:hyperlink w:anchor="_Toc51241719" w:history="1">
             <w:r>
               <w:rPr>
                 <w:rStyle w:val="Hyperlink"/>
@@ -152,7 +156,7 @@
                 <w:noProof/>
                 <w:webHidden/>
               </w:rPr>
-              <w:instrText xml:space="preserve"> PAGEREF _Toc51169975 \h </w:instrText>
+              <w:instrText xml:space="preserve"> PAGEREF _Toc51241719 \h </w:instrText>
             </w:r>
             <w:r>
               <w:rPr>
@@ -198,7 +202,7 @@
               <w:szCs w:val="24"/>
             </w:rPr>
           </w:pPr>
-          <w:hyperlink w:anchor="_Toc51169976" w:history="1">
+          <w:hyperlink w:anchor="_Toc51241720" w:history="1">
             <w:r>
               <w:rPr>
                 <w:rStyle w:val="Hyperlink"/>
@@ -225,7 +229,7 @@
                 <w:noProof/>
                 <w:webHidden/>
               </w:rPr>
-              <w:instrText xml:space="preserve"> PAGEREF _Toc51169976 \h </w:instrText>
+              <w:instrText xml:space="preserve"> PAGEREF _Toc51241720 \h </w:instrText>
             </w:r>
             <w:r>
               <w:rPr>
@@ -271,7 +275,7 @@
               <w:szCs w:val="24"/>
             </w:rPr>
           </w:pPr>
-          <w:hyperlink w:anchor="_Toc51169977" w:history="1">
+          <w:hyperlink w:anchor="_Toc51241721" w:history="1">
             <w:r>
               <w:rPr>
                 <w:rStyle w:val="Hyperlink"/>
@@ -298,7 +302,7 @@
                 <w:noProof/>
                 <w:webHidden/>
               </w:rPr>
-              <w:instrText xml:space="preserve"> PAGEREF _Toc51169977 \h </w:instrText>
+              <w:instrText xml:space="preserve"> PAGEREF _Toc51241721 \h </w:instrText>
             </w:r>
             <w:r>
               <w:rPr>
@@ -344,13 +348,13 @@
               <w:szCs w:val="24"/>
             </w:rPr>
           </w:pPr>
-          <w:hyperlink w:anchor="_Toc51169978" w:history="1">
+          <w:hyperlink w:anchor="_Toc51241722" w:history="1">
             <w:r>
               <w:rPr>
                 <w:rStyle w:val="Hyperlink"/>
                 <w:noProof/>
               </w:rPr>
-              <w:t>Challenge 5</w:t>
+              <w:t>Challenge 6</w:t>
             </w:r>
             <w:r>
               <w:rPr>
@@ -371,7 +375,7 @@
                 <w:noProof/>
                 <w:webHidden/>
               </w:rPr>
-              <w:instrText xml:space="preserve"> PAGEREF _Toc51169978 \h </w:instrText>
+              <w:instrText xml:space="preserve"> PAGEREF _Toc51241722 \h </w:instrText>
             </w:r>
             <w:r>
               <w:rPr>
@@ -391,7 +395,7 @@
                 <w:noProof/>
                 <w:webHidden/>
               </w:rPr>
-              <w:t>2</w:t>
+              <w:t>3</w:t>
             </w:r>
             <w:r>
               <w:rPr>
@@ -421,7 +425,7 @@
       </w:pPr>
       <w:bookmarkStart w:id="0" w:name="OLE_LINK1"/>
       <w:bookmarkStart w:id="1" w:name="OLE_LINK2"/>
-      <w:bookmarkStart w:id="2" w:name="_Toc51169975"/>
+      <w:bookmarkStart w:id="2" w:name="_Toc51241719"/>
       <w:r>
         <w:t>Challenge 2</w:t>
       </w:r>
@@ -466,6 +470,9 @@
         <w:br/>
       </w:r>
       <w:r>
+        <w:rPr>
+          <w:noProof/>
+        </w:rPr>
         <w:drawing>
           <wp:inline distT="0" distB="0" distL="0" distR="0" wp14:anchorId="1492243D" wp14:editId="08D98CB0">
             <wp:extent cx="1230845" cy="2310063"/>
@@ -534,6 +541,9 @@
         <w:br/>
       </w:r>
       <w:r>
+        <w:rPr>
+          <w:noProof/>
+        </w:rPr>
         <w:drawing>
           <wp:inline distT="0" distB="0" distL="0" distR="0" wp14:anchorId="22C9B719" wp14:editId="2D16ACBC">
             <wp:extent cx="2919663" cy="2560944"/>
@@ -577,12 +587,9 @@
       <w:pPr>
         <w:pStyle w:val="Heading2"/>
       </w:pPr>
-      <w:bookmarkStart w:id="3" w:name="_Toc51169976"/>
-      <w:r>
-        <w:t xml:space="preserve">Challenge </w:t>
-      </w:r>
-      <w:r>
-        <w:t>3</w:t>
+      <w:bookmarkStart w:id="3" w:name="_Toc51241720"/>
+      <w:r>
+        <w:t>Challenge 3</w:t>
       </w:r>
       <w:bookmarkEnd w:id="3"/>
     </w:p>
@@ -627,6 +634,9 @@
         <w:br/>
       </w:r>
       <w:r>
+        <w:rPr>
+          <w:noProof/>
+        </w:rPr>
         <w:drawing>
           <wp:inline distT="0" distB="0" distL="0" distR="0" wp14:anchorId="59E132D4" wp14:editId="4623D90A">
             <wp:extent cx="5943600" cy="1046480"/>
@@ -671,12 +681,9 @@
       <w:pPr>
         <w:pStyle w:val="Heading2"/>
       </w:pPr>
-      <w:bookmarkStart w:id="4" w:name="_Toc51169977"/>
-      <w:r>
-        <w:t xml:space="preserve">Challenge </w:t>
-      </w:r>
-      <w:r>
-        <w:t>4</w:t>
+      <w:bookmarkStart w:id="4" w:name="_Toc51241721"/>
+      <w:r>
+        <w:t>Challenge 4</w:t>
       </w:r>
       <w:bookmarkEnd w:id="4"/>
     </w:p>
@@ -775,15 +782,177 @@
       <w:pPr>
         <w:pStyle w:val="Heading2"/>
       </w:pPr>
-      <w:bookmarkStart w:id="5" w:name="_Toc51169978"/>
+      <w:bookmarkStart w:id="5" w:name="_Toc51241722"/>
       <w:r>
         <w:lastRenderedPageBreak/>
-        <w:t>Challenge</w:t>
-      </w:r>
-      <w:r>
-        <w:t xml:space="preserve"> 5</w:t>
+        <w:t xml:space="preserve">Challenge </w:t>
+      </w:r>
+      <w:r>
+        <w:t>6</w:t>
       </w:r>
       <w:bookmarkEnd w:id="5"/>
+    </w:p>
+    <w:p/>
+    <w:p>
+      <w:pPr>
+        <w:pStyle w:val="ListParagraph"/>
+        <w:numPr>
+          <w:ilvl w:val="0"/>
+          <w:numId w:val="2"/>
+        </w:numPr>
+      </w:pPr>
+      <w:r>
+        <w:t xml:space="preserve">Azure function documentation does not show you the libraries that need to be imported, just the code. This is </w:t>
+      </w:r>
+      <w:r>
+        <w:rPr>
+          <w:i/>
+          <w:iCs/>
+        </w:rPr>
+        <w:t>not</w:t>
+      </w:r>
+      <w:r>
+        <w:t xml:space="preserve"> good enough for people who don’t use Visual Studio, which is </w:t>
+      </w:r>
+      <w:r>
+        <w:t xml:space="preserve">probably </w:t>
+      </w:r>
+      <w:r>
+        <w:t xml:space="preserve">a </w:t>
+      </w:r>
+      <w:r>
+        <w:t>small minority</w:t>
+      </w:r>
+      <w:r>
+        <w:t>;</w:t>
+      </w:r>
+      <w:r>
+        <w:t xml:space="preserve"> </w:t>
+      </w:r>
+      <w:r>
+        <w:t>o</w:t>
+      </w:r>
+      <w:r>
+        <w:t xml:space="preserve">ur documentation is </w:t>
+      </w:r>
+      <w:r>
+        <w:rPr>
+          <w:i/>
+          <w:iCs/>
+        </w:rPr>
+        <w:t>too Microsoft tooling Focused</w:t>
+      </w:r>
+      <w:r>
+        <w:t>.</w:t>
+      </w:r>
+      <w:r>
+        <w:br/>
+      </w:r>
+      <w:r>
+        <w:br/>
+      </w:r>
+      <w:r>
+        <w:drawing>
+          <wp:inline distT="0" distB="0" distL="0" distR="0" wp14:anchorId="7AAB89EC" wp14:editId="3B95B5E9">
+            <wp:extent cx="2662989" cy="2980958"/>
+            <wp:effectExtent l="0" t="0" r="4445" b="3810"/>
+            <wp:docPr id="3" name="Picture 3" descr="A screenshot of a cell phone&#10;&#10;Description automatically generated"/>
+            <wp:cNvGraphicFramePr>
+              <a:graphicFrameLocks xmlns:a="http://schemas.openxmlformats.org/drawingml/2006/main" noChangeAspect="1"/>
+            </wp:cNvGraphicFramePr>
+            <a:graphic xmlns:a="http://schemas.openxmlformats.org/drawingml/2006/main">
+              <a:graphicData uri="http://schemas.openxmlformats.org/drawingml/2006/picture">
+                <pic:pic xmlns:pic="http://schemas.openxmlformats.org/drawingml/2006/picture">
+                  <pic:nvPicPr>
+                    <pic:cNvPr id="3" name="Picture 3" descr="A screenshot of a cell phone&#10;&#10;Description automatically generated"/>
+                    <pic:cNvPicPr/>
+                  </pic:nvPicPr>
+                  <pic:blipFill>
+                    <a:blip r:embed="rId9"/>
+                    <a:stretch>
+                      <a:fillRect/>
+                    </a:stretch>
+                  </pic:blipFill>
+                  <pic:spPr>
+                    <a:xfrm>
+                      <a:off x="0" y="0"/>
+                      <a:ext cx="2671952" cy="2990992"/>
+                    </a:xfrm>
+                    <a:prstGeom prst="rect">
+                      <a:avLst/>
+                    </a:prstGeom>
+                  </pic:spPr>
+                </pic:pic>
+              </a:graphicData>
+            </a:graphic>
+          </wp:inline>
+        </w:drawing>
+      </w:r>
+      <w:r>
+        <w:br/>
+      </w:r>
+    </w:p>
+    <w:p>
+      <w:pPr>
+        <w:pStyle w:val="ListParagraph"/>
+        <w:numPr>
+          <w:ilvl w:val="0"/>
+          <w:numId w:val="2"/>
+        </w:numPr>
+      </w:pPr>
+      <w:r>
+        <w:t xml:space="preserve">Creating an item in Cosmos DB via Logic Apps sometimes requires a </w:t>
+      </w:r>
+      <w:r>
+        <w:rPr>
+          <w:i/>
+          <w:iCs/>
+        </w:rPr>
+        <w:t>Compose</w:t>
+      </w:r>
+      <w:r>
+        <w:t xml:space="preserve"> task. This seems like a Logic App Connector issue:</w:t>
+      </w:r>
+    </w:p>
+    <w:p>
+      <w:r>
+        <w:lastRenderedPageBreak/>
+        <w:drawing>
+          <wp:inline distT="0" distB="0" distL="0" distR="0" wp14:anchorId="5F96224B" wp14:editId="275683E8">
+            <wp:extent cx="5943600" cy="4763770"/>
+            <wp:effectExtent l="0" t="0" r="0" b="0"/>
+            <wp:docPr id="5" name="Picture 5" descr="A screenshot of a cell phone&#10;&#10;Description automatically generated"/>
+            <wp:cNvGraphicFramePr>
+              <a:graphicFrameLocks xmlns:a="http://schemas.openxmlformats.org/drawingml/2006/main" noChangeAspect="1"/>
+            </wp:cNvGraphicFramePr>
+            <a:graphic xmlns:a="http://schemas.openxmlformats.org/drawingml/2006/main">
+              <a:graphicData uri="http://schemas.openxmlformats.org/drawingml/2006/picture">
+                <pic:pic xmlns:pic="http://schemas.openxmlformats.org/drawingml/2006/picture">
+                  <pic:nvPicPr>
+                    <pic:cNvPr id="5" name="Picture 5" descr="A screenshot of a cell phone&#10;&#10;Description automatically generated"/>
+                    <pic:cNvPicPr/>
+                  </pic:nvPicPr>
+                  <pic:blipFill>
+                    <a:blip r:embed="rId10"/>
+                    <a:stretch>
+                      <a:fillRect/>
+                    </a:stretch>
+                  </pic:blipFill>
+                  <pic:spPr>
+                    <a:xfrm>
+                      <a:off x="0" y="0"/>
+                      <a:ext cx="5943600" cy="4763770"/>
+                    </a:xfrm>
+                    <a:prstGeom prst="rect">
+                      <a:avLst/>
+                    </a:prstGeom>
+                  </pic:spPr>
+                </pic:pic>
+              </a:graphicData>
+            </a:graphic>
+          </wp:inline>
+        </w:drawing>
+      </w:r>
     </w:p>
     <w:p/>
     <w:p/>

</xml_diff>